<commit_message>
add image in readme
</commit_message>
<xml_diff>
--- a/assets/documentacao.docx
+++ b/assets/documentacao.docx
@@ -152,8 +152,21 @@
           <w:szCs w:val="24"/>
           <w:lang w:val="pt-BR"/>
         </w:rPr>
-        <w:t>House Prices</w:t>
-      </w:r>
+        <w:t xml:space="preserve">House </w:t>
+      </w:r>
+      <w:proofErr w:type="spellStart"/>
+      <w:r>
+        <w:rPr>
+          <w:rFonts w:ascii="Times New Roman" w:eastAsia="Times New Roman" w:hAnsi="Times New Roman" w:cs="Times New Roman"/>
+          <w:i/>
+          <w:iCs/>
+          <w:sz w:val="24"/>
+          <w:szCs w:val="24"/>
+          <w:lang w:val="pt-BR"/>
+        </w:rPr>
+        <w:t>Prices</w:t>
+      </w:r>
+      <w:proofErr w:type="spellEnd"/>
       <w:r>
         <w:rPr>
           <w:rFonts w:ascii="Times New Roman" w:eastAsia="Times New Roman" w:hAnsi="Times New Roman" w:cs="Times New Roman"/>
@@ -265,6 +278,7 @@
         </w:rPr>
         <w:t xml:space="preserve">Através desse exercício pude desenvolver habilidades na área de </w:t>
       </w:r>
+      <w:proofErr w:type="spellStart"/>
       <w:r>
         <w:rPr>
           <w:rFonts w:ascii="Times New Roman" w:eastAsia="Times New Roman" w:hAnsi="Times New Roman" w:cs="Times New Roman"/>
@@ -276,6 +290,7 @@
         </w:rPr>
         <w:t>Analytics</w:t>
       </w:r>
+      <w:proofErr w:type="spellEnd"/>
       <w:r>
         <w:rPr>
           <w:rFonts w:ascii="Times New Roman" w:eastAsia="Times New Roman" w:hAnsi="Times New Roman" w:cs="Times New Roman"/>
@@ -285,6 +300,7 @@
         </w:rPr>
         <w:t xml:space="preserve"> </w:t>
       </w:r>
+      <w:proofErr w:type="spellStart"/>
       <w:r>
         <w:rPr>
           <w:rFonts w:ascii="Times New Roman" w:eastAsia="Times New Roman" w:hAnsi="Times New Roman" w:cs="Times New Roman"/>
@@ -296,6 +312,7 @@
         </w:rPr>
         <w:t>Advanced</w:t>
       </w:r>
+      <w:proofErr w:type="spellEnd"/>
       <w:r>
         <w:rPr>
           <w:rFonts w:ascii="Times New Roman" w:eastAsia="Times New Roman" w:hAnsi="Times New Roman" w:cs="Times New Roman"/>
@@ -305,6 +322,7 @@
         </w:rPr>
         <w:t xml:space="preserve">, como seleção de atributos, </w:t>
       </w:r>
+      <w:proofErr w:type="spellStart"/>
       <w:r>
         <w:rPr>
           <w:rFonts w:ascii="Times New Roman" w:eastAsia="Times New Roman" w:hAnsi="Times New Roman" w:cs="Times New Roman"/>
@@ -316,6 +334,7 @@
         </w:rPr>
         <w:t>encoders</w:t>
       </w:r>
+      <w:proofErr w:type="spellEnd"/>
       <w:r>
         <w:rPr>
           <w:rFonts w:ascii="Times New Roman" w:eastAsia="Times New Roman" w:hAnsi="Times New Roman" w:cs="Times New Roman"/>
@@ -406,7 +425,27 @@
           <w:szCs w:val="24"/>
           <w:lang w:val="pt-BR"/>
         </w:rPr>
-        <w:t>A análise foi construída em 2 diferentes arquivos: I) Pré-processamento dos dados e II) Construção dos modelos de Machine Learning</w:t>
+        <w:t xml:space="preserve">A análise foi construída em 2 diferentes arquivos: I) Pré-processamento dos dados e II) Construção dos modelos de </w:t>
+      </w:r>
+      <w:proofErr w:type="spellStart"/>
+      <w:r>
+        <w:rPr>
+          <w:rFonts w:ascii="Times New Roman" w:eastAsia="Times New Roman" w:hAnsi="Times New Roman" w:cs="Times New Roman"/>
+          <w:sz w:val="24"/>
+          <w:szCs w:val="24"/>
+          <w:lang w:val="pt-BR"/>
+        </w:rPr>
+        <w:t>Machine</w:t>
+      </w:r>
+      <w:proofErr w:type="spellEnd"/>
+      <w:r>
+        <w:rPr>
+          <w:rFonts w:ascii="Times New Roman" w:eastAsia="Times New Roman" w:hAnsi="Times New Roman" w:cs="Times New Roman"/>
+          <w:sz w:val="24"/>
+          <w:szCs w:val="24"/>
+          <w:lang w:val="pt-BR"/>
+        </w:rPr>
+        <w:t xml:space="preserve"> Learning</w:t>
       </w:r>
       <w:r>
         <w:rPr>
@@ -537,7 +576,27 @@
           <w:szCs w:val="24"/>
           <w:lang w:val="pt-BR"/>
         </w:rPr>
-        <w:t xml:space="preserve"> para excluir valores discrepantes que pudessem envisesar alguns atributos e comprometer os resultados dos modelos.</w:t>
+        <w:t xml:space="preserve"> para excluir valores discrepantes que pudessem </w:t>
+      </w:r>
+      <w:proofErr w:type="spellStart"/>
+      <w:r>
+        <w:rPr>
+          <w:rFonts w:ascii="Times New Roman" w:eastAsia="Times New Roman" w:hAnsi="Times New Roman" w:cs="Times New Roman"/>
+          <w:sz w:val="24"/>
+          <w:szCs w:val="24"/>
+          <w:lang w:val="pt-BR"/>
+        </w:rPr>
+        <w:t>envisesar</w:t>
+      </w:r>
+      <w:proofErr w:type="spellEnd"/>
+      <w:r>
+        <w:rPr>
+          <w:rFonts w:ascii="Times New Roman" w:eastAsia="Times New Roman" w:hAnsi="Times New Roman" w:cs="Times New Roman"/>
+          <w:sz w:val="24"/>
+          <w:szCs w:val="24"/>
+          <w:lang w:val="pt-BR"/>
+        </w:rPr>
+        <w:t xml:space="preserve"> alguns atributos e comprometer os resultados dos modelos.</w:t>
       </w:r>
       <w:r>
         <w:rPr>
@@ -613,15 +672,37 @@
         </w:rPr>
         <w:t xml:space="preserve">o conjunto de dados que seguiu para os modelos de </w:t>
       </w:r>
-      <w:r>
-        <w:rPr>
-          <w:rFonts w:ascii="Times New Roman" w:eastAsia="Times New Roman" w:hAnsi="Times New Roman" w:cs="Times New Roman"/>
-          <w:sz w:val="24"/>
-          <w:szCs w:val="24"/>
-          <w:lang w:val="pt-BR"/>
-        </w:rPr>
-        <w:t>machine learning</w:t>
-      </w:r>
+      <w:proofErr w:type="spellStart"/>
+      <w:r>
+        <w:rPr>
+          <w:rFonts w:ascii="Times New Roman" w:eastAsia="Times New Roman" w:hAnsi="Times New Roman" w:cs="Times New Roman"/>
+          <w:sz w:val="24"/>
+          <w:szCs w:val="24"/>
+          <w:lang w:val="pt-BR"/>
+        </w:rPr>
+        <w:t>machine</w:t>
+      </w:r>
+      <w:proofErr w:type="spellEnd"/>
+      <w:r>
+        <w:rPr>
+          <w:rFonts w:ascii="Times New Roman" w:eastAsia="Times New Roman" w:hAnsi="Times New Roman" w:cs="Times New Roman"/>
+          <w:sz w:val="24"/>
+          <w:szCs w:val="24"/>
+          <w:lang w:val="pt-BR"/>
+        </w:rPr>
+        <w:t xml:space="preserve"> </w:t>
+      </w:r>
+      <w:proofErr w:type="spellStart"/>
+      <w:r>
+        <w:rPr>
+          <w:rFonts w:ascii="Times New Roman" w:eastAsia="Times New Roman" w:hAnsi="Times New Roman" w:cs="Times New Roman"/>
+          <w:sz w:val="24"/>
+          <w:szCs w:val="24"/>
+          <w:lang w:val="pt-BR"/>
+        </w:rPr>
+        <w:t>learning</w:t>
+      </w:r>
+      <w:proofErr w:type="spellEnd"/>
       <w:r>
         <w:rPr>
           <w:rFonts w:ascii="Times New Roman" w:eastAsia="Times New Roman" w:hAnsi="Times New Roman" w:cs="Times New Roman"/>
@@ -715,8 +796,9 @@
           <w:szCs w:val="24"/>
           <w:lang w:val="pt-BR"/>
         </w:rPr>
-        <w:t>Previsão com m</w:t>
-      </w:r>
+        <w:t xml:space="preserve">Previsão com </w:t>
+      </w:r>
+      <w:proofErr w:type="spellStart"/>
       <w:r>
         <w:rPr>
           <w:rFonts w:ascii="Times New Roman" w:eastAsia="Times New Roman" w:hAnsi="Times New Roman" w:cs="Times New Roman"/>
@@ -726,7 +808,7 @@
           <w:szCs w:val="24"/>
           <w:lang w:val="pt-BR"/>
         </w:rPr>
-        <w:t xml:space="preserve">achine </w:t>
+        <w:t>m</w:t>
       </w:r>
       <w:r>
         <w:rPr>
@@ -737,8 +819,9 @@
           <w:szCs w:val="24"/>
           <w:lang w:val="pt-BR"/>
         </w:rPr>
-        <w:t>l</w:t>
-      </w:r>
+        <w:t>achine</w:t>
+      </w:r>
+      <w:proofErr w:type="spellEnd"/>
       <w:r>
         <w:rPr>
           <w:rFonts w:ascii="Times New Roman" w:eastAsia="Times New Roman" w:hAnsi="Times New Roman" w:cs="Times New Roman"/>
@@ -748,7 +831,42 @@
           <w:szCs w:val="24"/>
           <w:lang w:val="pt-BR"/>
         </w:rPr>
-        <w:t>earning:</w:t>
+        <w:t xml:space="preserve"> </w:t>
+      </w:r>
+      <w:proofErr w:type="spellStart"/>
+      <w:r>
+        <w:rPr>
+          <w:rFonts w:ascii="Times New Roman" w:eastAsia="Times New Roman" w:hAnsi="Times New Roman" w:cs="Times New Roman"/>
+          <w:i/>
+          <w:iCs/>
+          <w:sz w:val="24"/>
+          <w:szCs w:val="24"/>
+          <w:lang w:val="pt-BR"/>
+        </w:rPr>
+        <w:t>l</w:t>
+      </w:r>
+      <w:r>
+        <w:rPr>
+          <w:rFonts w:ascii="Times New Roman" w:eastAsia="Times New Roman" w:hAnsi="Times New Roman" w:cs="Times New Roman"/>
+          <w:i/>
+          <w:iCs/>
+          <w:sz w:val="24"/>
+          <w:szCs w:val="24"/>
+          <w:lang w:val="pt-BR"/>
+        </w:rPr>
+        <w:t>earning</w:t>
+      </w:r>
+      <w:proofErr w:type="spellEnd"/>
+      <w:r>
+        <w:rPr>
+          <w:rFonts w:ascii="Times New Roman" w:eastAsia="Times New Roman" w:hAnsi="Times New Roman" w:cs="Times New Roman"/>
+          <w:i/>
+          <w:iCs/>
+          <w:sz w:val="24"/>
+          <w:szCs w:val="24"/>
+          <w:lang w:val="pt-BR"/>
+        </w:rPr>
+        <w:t>:</w:t>
       </w:r>
       <w:r>
         <w:rPr>
@@ -909,8 +1027,19 @@
           <w:szCs w:val="24"/>
           <w:lang w:val="pt-BR"/>
         </w:rPr>
-        <w:t>Random Forest Regressor</w:t>
-      </w:r>
+        <w:t xml:space="preserve">Random Forest </w:t>
+      </w:r>
+      <w:proofErr w:type="spellStart"/>
+      <w:r>
+        <w:rPr>
+          <w:rFonts w:ascii="Times New Roman" w:eastAsia="Times New Roman" w:hAnsi="Times New Roman" w:cs="Times New Roman"/>
+          <w:sz w:val="24"/>
+          <w:szCs w:val="24"/>
+          <w:lang w:val="pt-BR"/>
+        </w:rPr>
+        <w:t>Regressor</w:t>
+      </w:r>
+      <w:proofErr w:type="spellEnd"/>
     </w:p>
     <w:p>
       <w:pPr>
@@ -1510,6 +1639,7 @@
         </w:rPr>
         <w:t xml:space="preserve">ambém reduzimos as chances de ocorrer </w:t>
       </w:r>
+      <w:proofErr w:type="spellStart"/>
       <w:r>
         <w:rPr>
           <w:rFonts w:ascii="Times New Roman" w:eastAsia="Times New Roman" w:hAnsi="Times New Roman" w:cs="Times New Roman"/>
@@ -1521,14 +1651,35 @@
         </w:rPr>
         <w:t>overfitting</w:t>
       </w:r>
-      <w:r>
-        <w:rPr>
-          <w:rFonts w:ascii="Times New Roman" w:eastAsia="Times New Roman" w:hAnsi="Times New Roman" w:cs="Times New Roman"/>
-          <w:sz w:val="24"/>
-          <w:szCs w:val="24"/>
-          <w:lang w:val="pt-BR"/>
-        </w:rPr>
-        <w:t xml:space="preserve"> (sobre-ajuste </w:t>
+      <w:proofErr w:type="spellEnd"/>
+      <w:r>
+        <w:rPr>
+          <w:rFonts w:ascii="Times New Roman" w:eastAsia="Times New Roman" w:hAnsi="Times New Roman" w:cs="Times New Roman"/>
+          <w:sz w:val="24"/>
+          <w:szCs w:val="24"/>
+          <w:lang w:val="pt-BR"/>
+        </w:rPr>
+        <w:t xml:space="preserve"> (</w:t>
+      </w:r>
+      <w:proofErr w:type="spellStart"/>
+      <w:r>
+        <w:rPr>
+          <w:rFonts w:ascii="Times New Roman" w:eastAsia="Times New Roman" w:hAnsi="Times New Roman" w:cs="Times New Roman"/>
+          <w:sz w:val="24"/>
+          <w:szCs w:val="24"/>
+          <w:lang w:val="pt-BR"/>
+        </w:rPr>
+        <w:t>sobre-ajuste</w:t>
+      </w:r>
+      <w:proofErr w:type="spellEnd"/>
+      <w:r>
+        <w:rPr>
+          <w:rFonts w:ascii="Times New Roman" w:eastAsia="Times New Roman" w:hAnsi="Times New Roman" w:cs="Times New Roman"/>
+          <w:sz w:val="24"/>
+          <w:szCs w:val="24"/>
+          <w:lang w:val="pt-BR"/>
+        </w:rPr>
+        <w:t xml:space="preserve"> </w:t>
       </w:r>
       <w:r>
         <w:rPr>
@@ -1624,6 +1775,7 @@
         </w:rPr>
         <w:t xml:space="preserve">realizei o </w:t>
       </w:r>
+      <w:proofErr w:type="spellStart"/>
       <w:r>
         <w:rPr>
           <w:rFonts w:ascii="Times New Roman" w:eastAsia="Times New Roman" w:hAnsi="Times New Roman" w:cs="Times New Roman"/>
@@ -1635,6 +1787,7 @@
         </w:rPr>
         <w:t>tunning</w:t>
       </w:r>
+      <w:proofErr w:type="spellEnd"/>
       <w:r>
         <w:rPr>
           <w:rFonts w:ascii="Times New Roman" w:eastAsia="Times New Roman" w:hAnsi="Times New Roman" w:cs="Times New Roman"/>
@@ -1907,7 +2060,27 @@
           <w:szCs w:val="24"/>
           <w:lang w:val="pt-BR"/>
         </w:rPr>
-        <w:t xml:space="preserve">embora o modelo Linear Regression também tenha performado </w:t>
+        <w:t xml:space="preserve">embora o modelo Linear </w:t>
+      </w:r>
+      <w:proofErr w:type="spellStart"/>
+      <w:r>
+        <w:rPr>
+          <w:rFonts w:ascii="Times New Roman" w:eastAsia="Times New Roman" w:hAnsi="Times New Roman" w:cs="Times New Roman"/>
+          <w:sz w:val="24"/>
+          <w:szCs w:val="24"/>
+          <w:lang w:val="pt-BR"/>
+        </w:rPr>
+        <w:t>Regression</w:t>
+      </w:r>
+      <w:proofErr w:type="spellEnd"/>
+      <w:r>
+        <w:rPr>
+          <w:rFonts w:ascii="Times New Roman" w:eastAsia="Times New Roman" w:hAnsi="Times New Roman" w:cs="Times New Roman"/>
+          <w:sz w:val="24"/>
+          <w:szCs w:val="24"/>
+          <w:lang w:val="pt-BR"/>
+        </w:rPr>
+        <w:t xml:space="preserve"> também tenha performado </w:t>
       </w:r>
       <w:r>
         <w:rPr>
@@ -2035,7 +2208,27 @@
           <w:szCs w:val="24"/>
           <w:lang w:val="pt-BR"/>
         </w:rPr>
-        <w:t xml:space="preserve"> a validação cruzada com múltiplos treinos e testes (kfold = 10) e </w:t>
+        <w:t xml:space="preserve"> a validação cruzada com múltiplos treinos e testes (</w:t>
+      </w:r>
+      <w:proofErr w:type="spellStart"/>
+      <w:r>
+        <w:rPr>
+          <w:rFonts w:ascii="Times New Roman" w:eastAsia="Times New Roman" w:hAnsi="Times New Roman" w:cs="Times New Roman"/>
+          <w:sz w:val="24"/>
+          <w:szCs w:val="24"/>
+          <w:lang w:val="pt-BR"/>
+        </w:rPr>
+        <w:t>kfold</w:t>
+      </w:r>
+      <w:proofErr w:type="spellEnd"/>
+      <w:r>
+        <w:rPr>
+          <w:rFonts w:ascii="Times New Roman" w:eastAsia="Times New Roman" w:hAnsi="Times New Roman" w:cs="Times New Roman"/>
+          <w:sz w:val="24"/>
+          <w:szCs w:val="24"/>
+          <w:lang w:val="pt-BR"/>
+        </w:rPr>
+        <w:t xml:space="preserve"> = 10) e </w:t>
       </w:r>
       <w:r>
         <w:rPr>
@@ -2055,6 +2248,7 @@
         </w:rPr>
         <w:t xml:space="preserve">o </w:t>
       </w:r>
+      <w:proofErr w:type="spellStart"/>
       <w:r>
         <w:rPr>
           <w:rFonts w:ascii="Times New Roman" w:eastAsia="Times New Roman" w:hAnsi="Times New Roman" w:cs="Times New Roman"/>
@@ -2066,6 +2260,7 @@
         </w:rPr>
         <w:t>tunning</w:t>
       </w:r>
+      <w:proofErr w:type="spellEnd"/>
       <w:r>
         <w:rPr>
           <w:rFonts w:ascii="Times New Roman" w:eastAsia="Times New Roman" w:hAnsi="Times New Roman" w:cs="Times New Roman"/>
@@ -2422,6 +2617,7 @@
       <w:r>
         <w:rPr>
           <w:rFonts w:ascii="Times New Roman" w:eastAsia="Times New Roman" w:hAnsi="Times New Roman" w:cs="Times New Roman"/>
+          <w:noProof/>
           <w:sz w:val="24"/>
           <w:szCs w:val="24"/>
           <w:lang w:val="pt-BR"/>
@@ -2960,6 +3156,7 @@
         </w:rPr>
         <w:t xml:space="preserve">modelos que usam a ideia de </w:t>
       </w:r>
+      <w:proofErr w:type="spellStart"/>
       <w:r>
         <w:rPr>
           <w:rFonts w:ascii="Times New Roman" w:eastAsia="Times New Roman" w:hAnsi="Times New Roman" w:cs="Times New Roman"/>
@@ -2969,17 +3166,9 @@
           <w:szCs w:val="24"/>
           <w:lang w:val="pt-BR"/>
         </w:rPr>
-        <w:t>gradient boosting</w:t>
-      </w:r>
-      <w:r>
-        <w:rPr>
-          <w:rFonts w:ascii="Times New Roman" w:eastAsia="Times New Roman" w:hAnsi="Times New Roman" w:cs="Times New Roman"/>
-          <w:sz w:val="24"/>
-          <w:szCs w:val="24"/>
-          <w:lang w:val="pt-BR"/>
-        </w:rPr>
-        <w:t xml:space="preserve"> (como o </w:t>
-      </w:r>
+        <w:t>gradient</w:t>
+      </w:r>
+      <w:proofErr w:type="spellEnd"/>
       <w:r>
         <w:rPr>
           <w:rFonts w:ascii="Times New Roman" w:eastAsia="Times New Roman" w:hAnsi="Times New Roman" w:cs="Times New Roman"/>
@@ -2989,8 +3178,43 @@
           <w:szCs w:val="24"/>
           <w:lang w:val="pt-BR"/>
         </w:rPr>
+        <w:t xml:space="preserve"> </w:t>
+      </w:r>
+      <w:proofErr w:type="spellStart"/>
+      <w:r>
+        <w:rPr>
+          <w:rFonts w:ascii="Times New Roman" w:eastAsia="Times New Roman" w:hAnsi="Times New Roman" w:cs="Times New Roman"/>
+          <w:i/>
+          <w:iCs/>
+          <w:sz w:val="24"/>
+          <w:szCs w:val="24"/>
+          <w:lang w:val="pt-BR"/>
+        </w:rPr>
+        <w:t>boosting</w:t>
+      </w:r>
+      <w:proofErr w:type="spellEnd"/>
+      <w:r>
+        <w:rPr>
+          <w:rFonts w:ascii="Times New Roman" w:eastAsia="Times New Roman" w:hAnsi="Times New Roman" w:cs="Times New Roman"/>
+          <w:sz w:val="24"/>
+          <w:szCs w:val="24"/>
+          <w:lang w:val="pt-BR"/>
+        </w:rPr>
+        <w:t xml:space="preserve"> (como o </w:t>
+      </w:r>
+      <w:proofErr w:type="spellStart"/>
+      <w:r>
+        <w:rPr>
+          <w:rFonts w:ascii="Times New Roman" w:eastAsia="Times New Roman" w:hAnsi="Times New Roman" w:cs="Times New Roman"/>
+          <w:i/>
+          <w:iCs/>
+          <w:sz w:val="24"/>
+          <w:szCs w:val="24"/>
+          <w:lang w:val="pt-BR"/>
+        </w:rPr>
         <w:t>XGBoost</w:t>
       </w:r>
+      <w:proofErr w:type="spellEnd"/>
       <w:r>
         <w:rPr>
           <w:rFonts w:ascii="Times New Roman" w:eastAsia="Times New Roman" w:hAnsi="Times New Roman" w:cs="Times New Roman"/>
@@ -3043,7 +3267,47 @@
           <w:szCs w:val="24"/>
           <w:lang w:val="pt-BR"/>
         </w:rPr>
-        <w:t xml:space="preserve"> aqueles obtidos aqui. Também seria interessante aprender a implementação de técnicas de redução de dimensionalidade dos dados, como a PCA (Principal Component Analysis)</w:t>
+        <w:t xml:space="preserve"> aqueles obtidos aqui. Também seria interessante aprender a implementação de técnicas de redução de dimensionalidade dos dados, como a PCA (Principal </w:t>
+      </w:r>
+      <w:proofErr w:type="spellStart"/>
+      <w:r>
+        <w:rPr>
+          <w:rFonts w:ascii="Times New Roman" w:eastAsia="Times New Roman" w:hAnsi="Times New Roman" w:cs="Times New Roman"/>
+          <w:sz w:val="24"/>
+          <w:szCs w:val="24"/>
+          <w:lang w:val="pt-BR"/>
+        </w:rPr>
+        <w:t>Component</w:t>
+      </w:r>
+      <w:proofErr w:type="spellEnd"/>
+      <w:r>
+        <w:rPr>
+          <w:rFonts w:ascii="Times New Roman" w:eastAsia="Times New Roman" w:hAnsi="Times New Roman" w:cs="Times New Roman"/>
+          <w:sz w:val="24"/>
+          <w:szCs w:val="24"/>
+          <w:lang w:val="pt-BR"/>
+        </w:rPr>
+        <w:t xml:space="preserve"> </w:t>
+      </w:r>
+      <w:proofErr w:type="spellStart"/>
+      <w:r>
+        <w:rPr>
+          <w:rFonts w:ascii="Times New Roman" w:eastAsia="Times New Roman" w:hAnsi="Times New Roman" w:cs="Times New Roman"/>
+          <w:sz w:val="24"/>
+          <w:szCs w:val="24"/>
+          <w:lang w:val="pt-BR"/>
+        </w:rPr>
+        <w:t>Analysis</w:t>
+      </w:r>
+      <w:proofErr w:type="spellEnd"/>
+      <w:r>
+        <w:rPr>
+          <w:rFonts w:ascii="Times New Roman" w:eastAsia="Times New Roman" w:hAnsi="Times New Roman" w:cs="Times New Roman"/>
+          <w:sz w:val="24"/>
+          <w:szCs w:val="24"/>
+          <w:lang w:val="pt-BR"/>
+        </w:rPr>
+        <w:t>)</w:t>
       </w:r>
       <w:r>
         <w:rPr>
@@ -3243,7 +3507,27 @@
           <w:szCs w:val="24"/>
           <w:lang w:val="pt-BR"/>
         </w:rPr>
-        <w:t xml:space="preserve">Base e descrição dos dados no Kaggle: </w:t>
+        <w:t xml:space="preserve">Base e descrição dos dados no </w:t>
+      </w:r>
+      <w:proofErr w:type="spellStart"/>
+      <w:r>
+        <w:rPr>
+          <w:rFonts w:ascii="Times New Roman" w:eastAsia="Times New Roman" w:hAnsi="Times New Roman" w:cs="Times New Roman"/>
+          <w:sz w:val="24"/>
+          <w:szCs w:val="24"/>
+          <w:lang w:val="pt-BR"/>
+        </w:rPr>
+        <w:t>Kaggle</w:t>
+      </w:r>
+      <w:proofErr w:type="spellEnd"/>
+      <w:r>
+        <w:rPr>
+          <w:rFonts w:ascii="Times New Roman" w:eastAsia="Times New Roman" w:hAnsi="Times New Roman" w:cs="Times New Roman"/>
+          <w:sz w:val="24"/>
+          <w:szCs w:val="24"/>
+          <w:lang w:val="pt-BR"/>
+        </w:rPr>
+        <w:t xml:space="preserve">: </w:t>
       </w:r>
       <w:hyperlink r:id="rId10" w:history="1">
         <w:r>
@@ -3346,16 +3630,63 @@
           <w:rFonts w:ascii="Times New Roman" w:eastAsia="Times New Roman" w:hAnsi="Times New Roman" w:cs="Times New Roman"/>
           <w:sz w:val="24"/>
           <w:szCs w:val="24"/>
-        </w:rPr>
-        <w:t>1.Peng, Chao-Ying Joanne. Dong,</w:t>
-      </w:r>
-      <w:r>
-        <w:rPr>
-          <w:rFonts w:ascii="Times New Roman" w:eastAsia="Times New Roman" w:hAnsi="Times New Roman" w:cs="Times New Roman"/>
-          <w:sz w:val="24"/>
-          <w:szCs w:val="24"/>
-        </w:rPr>
-        <w:t xml:space="preserve"> Yiran. Principled missing data methods for researchers. </w:t>
+          <w:lang w:val="pt-BR"/>
+        </w:rPr>
+        <w:t xml:space="preserve">1.Peng, </w:t>
+      </w:r>
+      <w:proofErr w:type="spellStart"/>
+      <w:r>
+        <w:rPr>
+          <w:rFonts w:ascii="Times New Roman" w:eastAsia="Times New Roman" w:hAnsi="Times New Roman" w:cs="Times New Roman"/>
+          <w:sz w:val="24"/>
+          <w:szCs w:val="24"/>
+          <w:lang w:val="pt-BR"/>
+        </w:rPr>
+        <w:t>Chao-Ying</w:t>
+      </w:r>
+      <w:proofErr w:type="spellEnd"/>
+      <w:r>
+        <w:rPr>
+          <w:rFonts w:ascii="Times New Roman" w:eastAsia="Times New Roman" w:hAnsi="Times New Roman" w:cs="Times New Roman"/>
+          <w:sz w:val="24"/>
+          <w:szCs w:val="24"/>
+          <w:lang w:val="pt-BR"/>
+        </w:rPr>
+        <w:t xml:space="preserve"> Joanne. </w:t>
+      </w:r>
+      <w:r>
+        <w:rPr>
+          <w:rFonts w:ascii="Times New Roman" w:eastAsia="Times New Roman" w:hAnsi="Times New Roman" w:cs="Times New Roman"/>
+          <w:sz w:val="24"/>
+          <w:szCs w:val="24"/>
+        </w:rPr>
+        <w:t>Dong,</w:t>
+      </w:r>
+      <w:r>
+        <w:rPr>
+          <w:rFonts w:ascii="Times New Roman" w:eastAsia="Times New Roman" w:hAnsi="Times New Roman" w:cs="Times New Roman"/>
+          <w:sz w:val="24"/>
+          <w:szCs w:val="24"/>
+        </w:rPr>
+        <w:t xml:space="preserve"> </w:t>
+      </w:r>
+      <w:proofErr w:type="spellStart"/>
+      <w:r>
+        <w:rPr>
+          <w:rFonts w:ascii="Times New Roman" w:eastAsia="Times New Roman" w:hAnsi="Times New Roman" w:cs="Times New Roman"/>
+          <w:sz w:val="24"/>
+          <w:szCs w:val="24"/>
+        </w:rPr>
+        <w:t>Yiran</w:t>
+      </w:r>
+      <w:proofErr w:type="spellEnd"/>
+      <w:r>
+        <w:rPr>
+          <w:rFonts w:ascii="Times New Roman" w:eastAsia="Times New Roman" w:hAnsi="Times New Roman" w:cs="Times New Roman"/>
+          <w:sz w:val="24"/>
+          <w:szCs w:val="24"/>
+        </w:rPr>
+        <w:t xml:space="preserve">. Principled missing data methods for researchers. </w:t>
       </w:r>
       <w:r>
         <w:rPr>
@@ -3427,8 +3758,68 @@
           <w:szCs w:val="24"/>
           <w:lang w:val="pt-BR"/>
         </w:rPr>
-        <w:t>.Mahbulul, Alam</w:t>
-      </w:r>
+        <w:t>.</w:t>
+      </w:r>
+      <w:r>
+        <w:rPr>
+          <w:rFonts w:ascii="Times New Roman" w:eastAsia="Times New Roman" w:hAnsi="Times New Roman" w:cs="Times New Roman"/>
+          <w:sz w:val="24"/>
+          <w:szCs w:val="24"/>
+          <w:lang w:val="pt-BR"/>
+        </w:rPr>
+        <w:t xml:space="preserve">Curso </w:t>
+      </w:r>
+      <w:proofErr w:type="spellStart"/>
+      <w:r>
+        <w:rPr>
+          <w:rFonts w:ascii="Times New Roman" w:eastAsia="Times New Roman" w:hAnsi="Times New Roman" w:cs="Times New Roman"/>
+          <w:sz w:val="24"/>
+          <w:szCs w:val="24"/>
+          <w:lang w:val="pt-BR"/>
+        </w:rPr>
+        <w:t>Machine</w:t>
+      </w:r>
+      <w:proofErr w:type="spellEnd"/>
+      <w:r>
+        <w:rPr>
+          <w:rFonts w:ascii="Times New Roman" w:eastAsia="Times New Roman" w:hAnsi="Times New Roman" w:cs="Times New Roman"/>
+          <w:sz w:val="24"/>
+          <w:szCs w:val="24"/>
+          <w:lang w:val="pt-BR"/>
+        </w:rPr>
+        <w:t xml:space="preserve"> Learning e Data Science com Python de A </w:t>
+      </w:r>
+      <w:proofErr w:type="spellStart"/>
+      <w:r>
+        <w:rPr>
+          <w:rFonts w:ascii="Times New Roman" w:eastAsia="Times New Roman" w:hAnsi="Times New Roman" w:cs="Times New Roman"/>
+          <w:sz w:val="24"/>
+          <w:szCs w:val="24"/>
+          <w:lang w:val="pt-BR"/>
+        </w:rPr>
+        <w:t>a</w:t>
+      </w:r>
+      <w:proofErr w:type="spellEnd"/>
+      <w:r>
+        <w:rPr>
+          <w:rFonts w:ascii="Times New Roman" w:eastAsia="Times New Roman" w:hAnsi="Times New Roman" w:cs="Times New Roman"/>
+          <w:sz w:val="24"/>
+          <w:szCs w:val="24"/>
+          <w:lang w:val="pt-BR"/>
+        </w:rPr>
+        <w:t xml:space="preserve"> Z. Plataforma </w:t>
+      </w:r>
+      <w:proofErr w:type="spellStart"/>
+      <w:r>
+        <w:rPr>
+          <w:rFonts w:ascii="Times New Roman" w:eastAsia="Times New Roman" w:hAnsi="Times New Roman" w:cs="Times New Roman"/>
+          <w:sz w:val="24"/>
+          <w:szCs w:val="24"/>
+          <w:lang w:val="pt-BR"/>
+        </w:rPr>
+        <w:t>Udemy</w:t>
+      </w:r>
+      <w:proofErr w:type="spellEnd"/>
       <w:r>
         <w:rPr>
           <w:rFonts w:ascii="Times New Roman" w:eastAsia="Times New Roman" w:hAnsi="Times New Roman" w:cs="Times New Roman"/>
@@ -3438,27 +3829,6 @@
         </w:rPr>
         <w:t xml:space="preserve">. </w:t>
       </w:r>
-      <w:r>
-        <w:rPr>
-          <w:rFonts w:ascii="Times New Roman" w:eastAsia="Times New Roman" w:hAnsi="Times New Roman" w:cs="Times New Roman"/>
-          <w:sz w:val="24"/>
-          <w:szCs w:val="24"/>
-          <w:lang w:val="pt-BR"/>
-        </w:rPr>
-        <w:t>Link:</w:t>
-      </w:r>
-    </w:p>
-    <w:p>
-      <w:pPr>
-        <w:spacing w:after="0" w:line="240" w:lineRule="auto"/>
-        <w:jc w:val="both"/>
-        <w:rPr>
-          <w:rFonts w:ascii="Times New Roman" w:eastAsia="Times New Roman" w:hAnsi="Times New Roman" w:cs="Times New Roman"/>
-          <w:sz w:val="24"/>
-          <w:szCs w:val="24"/>
-          <w:lang w:val="pt-BR"/>
-        </w:rPr>
-      </w:pPr>
       <w:hyperlink r:id="rId12" w:history="1">
         <w:r>
           <w:rPr>
@@ -3468,18 +3838,96 @@
             <w:szCs w:val="24"/>
             <w:lang w:val="pt-BR"/>
           </w:rPr>
-          <w:t>https://towardsdatascience.com/k-nearest-neighbors-knn-for-anomaly-detection-fdf8ee160d13</w:t>
+          <w:t>https://ibm-learning.udemy.com/course/machine-learning-e-data-science-com-python-y</w:t>
+        </w:r>
+        <w:r>
+          <w:rPr>
+            <w:rStyle w:val="Hyperlink"/>
+            <w:rFonts w:ascii="Times New Roman" w:eastAsia="Times New Roman" w:hAnsi="Times New Roman" w:cs="Times New Roman"/>
+            <w:sz w:val="24"/>
+            <w:szCs w:val="24"/>
+            <w:lang w:val="pt-BR"/>
+          </w:rPr>
+          <w:t>/</w:t>
         </w:r>
       </w:hyperlink>
-      <w:r>
-        <w:rPr>
-          <w:rFonts w:ascii="Times New Roman" w:eastAsia="Times New Roman" w:hAnsi="Times New Roman" w:cs="Times New Roman"/>
-          <w:sz w:val="24"/>
-          <w:szCs w:val="24"/>
-          <w:lang w:val="pt-BR"/>
-        </w:rPr>
-        <w:t>.</w:t>
-      </w:r>
+    </w:p>
+    <w:p>
+      <w:pPr>
+        <w:spacing w:after="0" w:line="240" w:lineRule="auto"/>
+        <w:jc w:val="both"/>
+        <w:rPr>
+          <w:rFonts w:ascii="Times New Roman" w:eastAsia="Times New Roman" w:hAnsi="Times New Roman" w:cs="Times New Roman"/>
+          <w:sz w:val="24"/>
+          <w:szCs w:val="24"/>
+          <w:lang w:val="pt-BR"/>
+        </w:rPr>
+      </w:pPr>
+    </w:p>
+    <w:p>
+      <w:pPr>
+        <w:spacing w:after="0" w:line="240" w:lineRule="auto"/>
+        <w:jc w:val="both"/>
+        <w:rPr>
+          <w:rFonts w:ascii="Times New Roman" w:eastAsia="Times New Roman" w:hAnsi="Times New Roman" w:cs="Times New Roman"/>
+          <w:sz w:val="24"/>
+          <w:szCs w:val="24"/>
+        </w:rPr>
+      </w:pPr>
+      <w:r>
+        <w:rPr>
+          <w:rFonts w:ascii="Times New Roman" w:eastAsia="Times New Roman" w:hAnsi="Times New Roman" w:cs="Times New Roman"/>
+          <w:sz w:val="24"/>
+          <w:szCs w:val="24"/>
+          <w:lang w:val="pt-BR"/>
+        </w:rPr>
+        <w:t xml:space="preserve">3.Alto, Valentina. </w:t>
+      </w:r>
+      <w:r>
+        <w:rPr>
+          <w:rFonts w:ascii="Times New Roman" w:eastAsia="Times New Roman" w:hAnsi="Times New Roman" w:cs="Times New Roman"/>
+          <w:sz w:val="24"/>
+          <w:szCs w:val="24"/>
+        </w:rPr>
+        <w:t xml:space="preserve">Detecting </w:t>
+      </w:r>
+      <w:r>
+        <w:rPr>
+          <w:rFonts w:ascii="Times New Roman" w:eastAsia="Times New Roman" w:hAnsi="Times New Roman" w:cs="Times New Roman"/>
+          <w:sz w:val="24"/>
+          <w:szCs w:val="24"/>
+        </w:rPr>
+        <w:t xml:space="preserve">outliers with </w:t>
+      </w:r>
+      <w:proofErr w:type="spellStart"/>
+      <w:r>
+        <w:rPr>
+          <w:rFonts w:ascii="Times New Roman" w:eastAsia="Times New Roman" w:hAnsi="Times New Roman" w:cs="Times New Roman"/>
+          <w:sz w:val="24"/>
+          <w:szCs w:val="24"/>
+        </w:rPr>
+        <w:t>PyOD</w:t>
+      </w:r>
+      <w:proofErr w:type="spellEnd"/>
+      <w:r>
+        <w:rPr>
+          <w:rFonts w:ascii="Times New Roman" w:eastAsia="Times New Roman" w:hAnsi="Times New Roman" w:cs="Times New Roman"/>
+          <w:sz w:val="24"/>
+          <w:szCs w:val="24"/>
+        </w:rPr>
+        <w:t xml:space="preserve">. </w:t>
+      </w:r>
+      <w:hyperlink r:id="rId13" w:history="1">
+        <w:r>
+          <w:rPr>
+            <w:rStyle w:val="Hyperlink"/>
+            <w:rFonts w:ascii="Times New Roman" w:eastAsia="Times New Roman" w:hAnsi="Times New Roman" w:cs="Times New Roman"/>
+            <w:sz w:val="24"/>
+            <w:szCs w:val="24"/>
+          </w:rPr>
+          <w:t>https://towardsdatascience.com/detecting-and-modeling-outliers-with-pyod-d40590a96488</w:t>
+        </w:r>
+      </w:hyperlink>
     </w:p>
     <w:sectPr>
       <w:pgSz w:w="12240" w:h="15840"/>

</xml_diff>